<commit_message>
Complete Term project information systems
</commit_message>
<xml_diff>
--- a/5_semestr/Term project information systems reports/Сергеева_Разработка_Информационных_систем.docx
+++ b/5_semestr/Term project information systems reports/Сергеева_Разработка_Информационных_систем.docx
@@ -934,7 +934,24 @@
           <w:szCs w:val="28"/>
           <w:lang w:val="ru-RU"/>
         </w:rPr>
-        <w:t>2020 г.</w:t>
+        <w:t>202</w:t>
+      </w:r>
+      <w:r>
+        <w:rPr>
+          <w:i/>
+          <w:sz w:val="28"/>
+          <w:szCs w:val="28"/>
+        </w:rPr>
+        <w:t>1</w:t>
+      </w:r>
+      <w:r>
+        <w:rPr>
+          <w:i/>
+          <w:sz w:val="28"/>
+          <w:szCs w:val="28"/>
+          <w:lang w:val="ru-RU"/>
+        </w:rPr>
+        <w:t xml:space="preserve"> г.</w:t>
       </w:r>
     </w:p>
     <w:p>
@@ -2127,8 +2144,9 @@
           <w:color w:val="000000"/>
           <w:sz w:val="22"/>
           <w:szCs w:val="22"/>
-        </w:rPr>
-        <w:t>N</w:t>
+          <w:lang w:val="ru-RU"/>
+        </w:rPr>
+        <w:t>12</w:t>
       </w:r>
       <w:r>
         <w:rPr>
@@ -2307,7 +2325,87 @@
           <w:lang w:val="ru-RU"/>
         </w:rPr>
         <w:tab/>
-        <w:t xml:space="preserve">_________________  ____________________ </w:t>
+        <w:t xml:space="preserve">_________________  </w:t>
+      </w:r>
+      <w:r>
+        <w:rPr>
+          <w:color w:val="000000"/>
+          <w:sz w:val="22"/>
+          <w:szCs w:val="22"/>
+          <w:lang w:val="ru-RU"/>
+        </w:rPr>
+        <w:tab/>
+      </w:r>
+      <w:r>
+        <w:rPr>
+          <w:color w:val="000000"/>
+          <w:sz w:val="22"/>
+          <w:szCs w:val="22"/>
+          <w:lang w:val="ru-RU"/>
+        </w:rPr>
+        <w:t xml:space="preserve">   </w:t>
+      </w:r>
+      <w:r>
+        <w:rPr>
+          <w:b/>
+          <w:lang w:val="ru-RU"/>
+        </w:rPr>
+        <w:t xml:space="preserve"> </w:t>
+      </w:r>
+      <w:r>
+        <w:rPr>
+          <w:b/>
+          <w:lang w:val="ru-RU"/>
+        </w:rPr>
+        <w:t>Пивоварова</w:t>
+      </w:r>
+      <w:r>
+        <w:rPr>
+          <w:b/>
+          <w:lang w:val="ru-RU"/>
+        </w:rPr>
+        <w:t xml:space="preserve"> </w:t>
+      </w:r>
+      <w:proofErr w:type="gramStart"/>
+      <w:r>
+        <w:rPr>
+          <w:b/>
+          <w:lang w:val="ru-RU"/>
+        </w:rPr>
+        <w:t>Н</w:t>
+      </w:r>
+      <w:r>
+        <w:rPr>
+          <w:b/>
+          <w:lang w:val="ru-RU"/>
+        </w:rPr>
+        <w:t>.</w:t>
+      </w:r>
+      <w:r>
+        <w:rPr>
+          <w:b/>
+          <w:lang w:val="ru-RU"/>
+        </w:rPr>
+        <w:t>В</w:t>
+      </w:r>
+      <w:proofErr w:type="gramEnd"/>
+      <w:r>
+        <w:rPr>
+          <w:color w:val="000000"/>
+          <w:sz w:val="22"/>
+          <w:szCs w:val="22"/>
+          <w:lang w:val="ru-RU"/>
+        </w:rPr>
+        <w:t xml:space="preserve"> </w:t>
+      </w:r>
+      <w:r>
+        <w:rPr>
+          <w:color w:val="000000"/>
+          <w:sz w:val="22"/>
+          <w:szCs w:val="22"/>
+          <w:lang w:val="ru-RU"/>
+        </w:rPr>
+        <w:t xml:space="preserve"> </w:t>
       </w:r>
     </w:p>
     <w:p>
@@ -2619,705 +2717,6 @@
     </w:p>
     <w:p>
       <w:pPr>
-        <w:pBdr>
-          <w:top w:val="nil"/>
-          <w:left w:val="nil"/>
-          <w:bottom w:val="nil"/>
-          <w:right w:val="nil"/>
-          <w:between w:val="nil"/>
-        </w:pBdr>
-        <w:spacing w:line="259" w:lineRule="auto"/>
-        <w:ind w:right="565"/>
-        <w:jc w:val="right"/>
-        <w:rPr>
-          <w:color w:val="000000"/>
-          <w:sz w:val="18"/>
-          <w:szCs w:val="18"/>
-          <w:lang w:val="ru-RU"/>
-        </w:rPr>
-      </w:pPr>
-    </w:p>
-    <w:p>
-      <w:pPr>
-        <w:pBdr>
-          <w:top w:val="nil"/>
-          <w:left w:val="nil"/>
-          <w:bottom w:val="nil"/>
-          <w:right w:val="nil"/>
-          <w:between w:val="nil"/>
-        </w:pBdr>
-        <w:spacing w:line="259" w:lineRule="auto"/>
-        <w:ind w:right="565"/>
-        <w:jc w:val="right"/>
-        <w:rPr>
-          <w:color w:val="000000"/>
-          <w:sz w:val="18"/>
-          <w:szCs w:val="18"/>
-          <w:lang w:val="ru-RU"/>
-        </w:rPr>
-      </w:pPr>
-    </w:p>
-    <w:p>
-      <w:pPr>
-        <w:pBdr>
-          <w:top w:val="nil"/>
-          <w:left w:val="nil"/>
-          <w:bottom w:val="nil"/>
-          <w:right w:val="nil"/>
-          <w:between w:val="nil"/>
-        </w:pBdr>
-        <w:spacing w:after="160" w:line="259" w:lineRule="auto"/>
-        <w:rPr>
-          <w:color w:val="000000"/>
-          <w:lang w:val="ru-RU"/>
-        </w:rPr>
-      </w:pPr>
-    </w:p>
-    <w:p>
-      <w:pPr>
-        <w:pBdr>
-          <w:top w:val="nil"/>
-          <w:left w:val="nil"/>
-          <w:bottom w:val="nil"/>
-          <w:right w:val="nil"/>
-          <w:between w:val="nil"/>
-        </w:pBdr>
-        <w:spacing w:after="160" w:line="259" w:lineRule="auto"/>
-        <w:jc w:val="center"/>
-        <w:rPr>
-          <w:b/>
-          <w:color w:val="000000"/>
-          <w:sz w:val="28"/>
-          <w:szCs w:val="28"/>
-          <w:lang w:val="ru-RU"/>
-        </w:rPr>
-      </w:pPr>
-      <w:r>
-        <w:rPr>
-          <w:b/>
-          <w:color w:val="000000"/>
-          <w:sz w:val="28"/>
-          <w:szCs w:val="28"/>
-          <w:lang w:val="ru-RU"/>
-        </w:rPr>
-        <w:t>РЕФЕРАТ</w:t>
-      </w:r>
-    </w:p>
-    <w:p>
-      <w:pPr>
-        <w:pBdr>
-          <w:top w:val="nil"/>
-          <w:left w:val="nil"/>
-          <w:bottom w:val="nil"/>
-          <w:right w:val="nil"/>
-          <w:between w:val="nil"/>
-        </w:pBdr>
-        <w:spacing w:after="160" w:line="259" w:lineRule="auto"/>
-        <w:rPr>
-          <w:color w:val="000000"/>
-          <w:sz w:val="28"/>
-          <w:szCs w:val="28"/>
-          <w:lang w:val="ru-RU"/>
-        </w:rPr>
-      </w:pPr>
-      <w:r>
-        <w:rPr>
-          <w:color w:val="000000"/>
-          <w:sz w:val="28"/>
-          <w:szCs w:val="28"/>
-          <w:lang w:val="ru-RU"/>
-        </w:rPr>
-        <w:t>Пояснительная записка к курсовой работе «</w:t>
-      </w:r>
-      <w:r>
-        <w:rPr>
-          <w:color w:val="000000"/>
-          <w:sz w:val="28"/>
-          <w:szCs w:val="28"/>
-          <w:lang w:val="ru-RU"/>
-        </w:rPr>
-        <w:t>Разработка информационной системы для транспортной компании</w:t>
-      </w:r>
-      <w:r>
-        <w:rPr>
-          <w:color w:val="000000"/>
-          <w:sz w:val="28"/>
-          <w:szCs w:val="28"/>
-          <w:lang w:val="ru-RU"/>
-        </w:rPr>
-        <w:t xml:space="preserve">» содержит </w:t>
-      </w:r>
-      <w:r>
-        <w:rPr>
-          <w:sz w:val="28"/>
-          <w:szCs w:val="28"/>
-          <w:lang w:val="ru-RU"/>
-        </w:rPr>
-        <w:t>__</w:t>
-      </w:r>
-      <w:r>
-        <w:rPr>
-          <w:color w:val="000000"/>
-          <w:sz w:val="28"/>
-          <w:szCs w:val="28"/>
-          <w:lang w:val="ru-RU"/>
-        </w:rPr>
-        <w:t xml:space="preserve"> страниц</w:t>
-      </w:r>
-      <w:r>
-        <w:rPr>
-          <w:color w:val="000000"/>
-          <w:sz w:val="28"/>
-          <w:szCs w:val="28"/>
-          <w:lang w:val="ru-RU"/>
-        </w:rPr>
-        <w:t xml:space="preserve"> машинописного текста, </w:t>
-      </w:r>
-      <w:r>
-        <w:rPr>
-          <w:sz w:val="28"/>
-          <w:szCs w:val="28"/>
-          <w:lang w:val="ru-RU"/>
-        </w:rPr>
-        <w:t>__</w:t>
-      </w:r>
-      <w:r>
-        <w:rPr>
-          <w:color w:val="000000"/>
-          <w:sz w:val="28"/>
-          <w:szCs w:val="28"/>
-          <w:lang w:val="ru-RU"/>
-        </w:rPr>
-        <w:t xml:space="preserve"> рисун</w:t>
-      </w:r>
-      <w:r>
-        <w:rPr>
-          <w:sz w:val="28"/>
-          <w:szCs w:val="28"/>
-          <w:lang w:val="ru-RU"/>
-        </w:rPr>
-        <w:t>ка</w:t>
-      </w:r>
-      <w:r>
-        <w:rPr>
-          <w:color w:val="000000"/>
-          <w:sz w:val="28"/>
-          <w:szCs w:val="28"/>
-          <w:lang w:val="ru-RU"/>
-        </w:rPr>
-        <w:t xml:space="preserve">, </w:t>
-      </w:r>
-      <w:r>
-        <w:rPr>
-          <w:sz w:val="28"/>
-          <w:szCs w:val="28"/>
-          <w:lang w:val="ru-RU"/>
-        </w:rPr>
-        <w:t>__</w:t>
-      </w:r>
-      <w:r>
-        <w:rPr>
-          <w:color w:val="000000"/>
-          <w:sz w:val="28"/>
-          <w:szCs w:val="28"/>
-          <w:lang w:val="ru-RU"/>
-        </w:rPr>
-        <w:t xml:space="preserve"> </w:t>
-      </w:r>
-      <w:r>
-        <w:rPr>
-          <w:color w:val="000000"/>
-          <w:sz w:val="28"/>
-          <w:szCs w:val="28"/>
-          <w:lang w:val="ru-RU"/>
-        </w:rPr>
-        <w:t>диаграммы</w:t>
-      </w:r>
-      <w:r>
-        <w:rPr>
-          <w:color w:val="000000"/>
-          <w:sz w:val="28"/>
-          <w:szCs w:val="28"/>
-          <w:lang w:val="ru-RU"/>
-        </w:rPr>
-        <w:t xml:space="preserve">. </w:t>
-      </w:r>
-      <w:r>
-        <w:rPr>
-          <w:color w:val="000000"/>
-          <w:sz w:val="28"/>
-          <w:szCs w:val="28"/>
-          <w:lang w:val="ru-RU"/>
-        </w:rPr>
-        <w:t>Д</w:t>
-      </w:r>
-      <w:r>
-        <w:rPr>
-          <w:color w:val="000000"/>
-          <w:sz w:val="28"/>
-          <w:szCs w:val="28"/>
-          <w:lang w:val="ru-RU"/>
-        </w:rPr>
-        <w:t xml:space="preserve">ля написания было использовано </w:t>
-      </w:r>
-      <w:r>
-        <w:rPr>
-          <w:color w:val="000000"/>
-          <w:sz w:val="28"/>
-          <w:szCs w:val="28"/>
-          <w:lang w:val="ru-RU"/>
-        </w:rPr>
-        <w:t>2</w:t>
-      </w:r>
-      <w:r>
-        <w:rPr>
-          <w:color w:val="000000"/>
-          <w:sz w:val="28"/>
-          <w:szCs w:val="28"/>
-          <w:lang w:val="ru-RU"/>
-        </w:rPr>
-        <w:t xml:space="preserve"> источников.</w:t>
-      </w:r>
-    </w:p>
-    <w:p>
-      <w:pPr>
-        <w:pBdr>
-          <w:top w:val="nil"/>
-          <w:left w:val="nil"/>
-          <w:bottom w:val="nil"/>
-          <w:right w:val="nil"/>
-          <w:between w:val="nil"/>
-        </w:pBdr>
-        <w:spacing w:after="160" w:line="259" w:lineRule="auto"/>
-        <w:rPr>
-          <w:color w:val="000000"/>
-          <w:sz w:val="28"/>
-          <w:szCs w:val="28"/>
-          <w:lang w:val="ru-RU"/>
-        </w:rPr>
-      </w:pPr>
-      <w:r>
-        <w:rPr>
-          <w:color w:val="000000"/>
-          <w:sz w:val="28"/>
-          <w:szCs w:val="28"/>
-          <w:lang w:val="ru-RU"/>
-        </w:rPr>
-        <w:t xml:space="preserve"> </w:t>
-      </w:r>
-      <w:r>
-        <w:rPr>
-          <w:color w:val="000000"/>
-          <w:sz w:val="28"/>
-          <w:szCs w:val="28"/>
-          <w:lang w:val="ru-RU"/>
-        </w:rPr>
-        <w:t xml:space="preserve">Ключевые слова: </w:t>
-      </w:r>
-      <w:r>
-        <w:rPr>
-          <w:color w:val="000000"/>
-          <w:sz w:val="28"/>
-          <w:szCs w:val="28"/>
-          <w:lang w:val="ru-RU"/>
-        </w:rPr>
-        <w:t>информационная система, транспортная компания</w:t>
-      </w:r>
-      <w:r>
-        <w:rPr>
-          <w:color w:val="000000"/>
-          <w:sz w:val="28"/>
-          <w:szCs w:val="28"/>
-          <w:lang w:val="ru-RU"/>
-        </w:rPr>
-        <w:t>.</w:t>
-      </w:r>
-    </w:p>
-    <w:p>
-      <w:pPr>
-        <w:pBdr>
-          <w:top w:val="nil"/>
-          <w:left w:val="nil"/>
-          <w:bottom w:val="nil"/>
-          <w:right w:val="nil"/>
-          <w:between w:val="nil"/>
-        </w:pBdr>
-        <w:spacing w:after="160" w:line="259" w:lineRule="auto"/>
-        <w:rPr>
-          <w:color w:val="000000"/>
-          <w:sz w:val="28"/>
-          <w:szCs w:val="28"/>
-          <w:lang w:val="ru-RU"/>
-        </w:rPr>
-      </w:pPr>
-      <w:r>
-        <w:rPr>
-          <w:color w:val="000000"/>
-          <w:sz w:val="28"/>
-          <w:szCs w:val="28"/>
-          <w:lang w:val="ru-RU"/>
-        </w:rPr>
-        <w:t xml:space="preserve">В пояснительной записке приведено: техническое задание на </w:t>
-      </w:r>
-      <w:r>
-        <w:rPr>
-          <w:color w:val="000000"/>
-          <w:sz w:val="28"/>
-          <w:szCs w:val="28"/>
-          <w:lang w:val="ru-RU"/>
-        </w:rPr>
-        <w:t>разработку информационной системы</w:t>
-      </w:r>
-      <w:r>
-        <w:rPr>
-          <w:color w:val="000000"/>
-          <w:sz w:val="28"/>
-          <w:szCs w:val="28"/>
-          <w:lang w:val="ru-RU"/>
-        </w:rPr>
-        <w:t xml:space="preserve">, </w:t>
-      </w:r>
-      <w:r>
-        <w:rPr>
-          <w:color w:val="000000"/>
-          <w:sz w:val="28"/>
-          <w:szCs w:val="28"/>
-          <w:lang w:val="ru-RU"/>
-        </w:rPr>
-        <w:t>определение конечных пользователей,</w:t>
-      </w:r>
-      <w:r>
-        <w:rPr>
-          <w:color w:val="000000"/>
-          <w:sz w:val="28"/>
-          <w:szCs w:val="28"/>
-          <w:lang w:val="ru-RU"/>
-        </w:rPr>
-        <w:t xml:space="preserve"> </w:t>
-      </w:r>
-      <w:r>
-        <w:rPr>
-          <w:color w:val="000000"/>
-          <w:sz w:val="28"/>
-          <w:szCs w:val="28"/>
-          <w:lang w:val="ru-RU"/>
-        </w:rPr>
-        <w:t>варианты использования: главного меню, работы с запросами, авторизации, основного бизнес процесса.</w:t>
-      </w:r>
-    </w:p>
-    <w:p>
-      <w:pPr>
-        <w:pBdr>
-          <w:top w:val="nil"/>
-          <w:left w:val="nil"/>
-          <w:bottom w:val="nil"/>
-          <w:right w:val="nil"/>
-          <w:between w:val="nil"/>
-        </w:pBdr>
-        <w:spacing w:after="160" w:line="259" w:lineRule="auto"/>
-        <w:rPr>
-          <w:color w:val="000000"/>
-          <w:sz w:val="28"/>
-          <w:szCs w:val="28"/>
-          <w:lang w:val="ru-RU"/>
-        </w:rPr>
-      </w:pPr>
-    </w:p>
-    <w:p>
-      <w:pPr>
-        <w:pBdr>
-          <w:top w:val="nil"/>
-          <w:left w:val="nil"/>
-          <w:bottom w:val="nil"/>
-          <w:right w:val="nil"/>
-          <w:between w:val="nil"/>
-        </w:pBdr>
-        <w:spacing w:after="160" w:line="259" w:lineRule="auto"/>
-        <w:rPr>
-          <w:color w:val="000000"/>
-          <w:sz w:val="28"/>
-          <w:szCs w:val="28"/>
-          <w:lang w:val="ru-RU"/>
-        </w:rPr>
-      </w:pPr>
-    </w:p>
-    <w:p>
-      <w:pPr>
-        <w:pBdr>
-          <w:top w:val="nil"/>
-          <w:left w:val="nil"/>
-          <w:bottom w:val="nil"/>
-          <w:right w:val="nil"/>
-          <w:between w:val="nil"/>
-        </w:pBdr>
-        <w:spacing w:after="160" w:line="259" w:lineRule="auto"/>
-        <w:rPr>
-          <w:color w:val="000000"/>
-          <w:sz w:val="28"/>
-          <w:szCs w:val="28"/>
-          <w:lang w:val="ru-RU"/>
-        </w:rPr>
-      </w:pPr>
-    </w:p>
-    <w:p>
-      <w:pPr>
-        <w:pBdr>
-          <w:top w:val="nil"/>
-          <w:left w:val="nil"/>
-          <w:bottom w:val="nil"/>
-          <w:right w:val="nil"/>
-          <w:between w:val="nil"/>
-        </w:pBdr>
-        <w:spacing w:after="160" w:line="259" w:lineRule="auto"/>
-        <w:rPr>
-          <w:color w:val="000000"/>
-          <w:sz w:val="28"/>
-          <w:szCs w:val="28"/>
-          <w:lang w:val="ru-RU"/>
-        </w:rPr>
-      </w:pPr>
-    </w:p>
-    <w:p>
-      <w:pPr>
-        <w:pBdr>
-          <w:top w:val="nil"/>
-          <w:left w:val="nil"/>
-          <w:bottom w:val="nil"/>
-          <w:right w:val="nil"/>
-          <w:between w:val="nil"/>
-        </w:pBdr>
-        <w:spacing w:after="160" w:line="259" w:lineRule="auto"/>
-        <w:rPr>
-          <w:color w:val="000000"/>
-          <w:sz w:val="28"/>
-          <w:szCs w:val="28"/>
-          <w:lang w:val="ru-RU"/>
-        </w:rPr>
-      </w:pPr>
-    </w:p>
-    <w:p>
-      <w:pPr>
-        <w:pBdr>
-          <w:top w:val="nil"/>
-          <w:left w:val="nil"/>
-          <w:bottom w:val="nil"/>
-          <w:right w:val="nil"/>
-          <w:between w:val="nil"/>
-        </w:pBdr>
-        <w:spacing w:after="160" w:line="259" w:lineRule="auto"/>
-        <w:rPr>
-          <w:color w:val="000000"/>
-          <w:sz w:val="28"/>
-          <w:szCs w:val="28"/>
-          <w:lang w:val="ru-RU"/>
-        </w:rPr>
-      </w:pPr>
-    </w:p>
-    <w:p>
-      <w:pPr>
-        <w:pBdr>
-          <w:top w:val="nil"/>
-          <w:left w:val="nil"/>
-          <w:bottom w:val="nil"/>
-          <w:right w:val="nil"/>
-          <w:between w:val="nil"/>
-        </w:pBdr>
-        <w:spacing w:after="160" w:line="259" w:lineRule="auto"/>
-        <w:rPr>
-          <w:color w:val="000000"/>
-          <w:sz w:val="28"/>
-          <w:szCs w:val="28"/>
-          <w:lang w:val="ru-RU"/>
-        </w:rPr>
-      </w:pPr>
-    </w:p>
-    <w:p>
-      <w:pPr>
-        <w:pBdr>
-          <w:top w:val="nil"/>
-          <w:left w:val="nil"/>
-          <w:bottom w:val="nil"/>
-          <w:right w:val="nil"/>
-          <w:between w:val="nil"/>
-        </w:pBdr>
-        <w:spacing w:after="160" w:line="259" w:lineRule="auto"/>
-        <w:rPr>
-          <w:color w:val="000000"/>
-          <w:sz w:val="28"/>
-          <w:szCs w:val="28"/>
-          <w:lang w:val="ru-RU"/>
-        </w:rPr>
-      </w:pPr>
-    </w:p>
-    <w:p>
-      <w:pPr>
-        <w:pBdr>
-          <w:top w:val="nil"/>
-          <w:left w:val="nil"/>
-          <w:bottom w:val="nil"/>
-          <w:right w:val="nil"/>
-          <w:between w:val="nil"/>
-        </w:pBdr>
-        <w:spacing w:after="160" w:line="259" w:lineRule="auto"/>
-        <w:rPr>
-          <w:color w:val="000000"/>
-          <w:sz w:val="28"/>
-          <w:szCs w:val="28"/>
-          <w:lang w:val="ru-RU"/>
-        </w:rPr>
-      </w:pPr>
-    </w:p>
-    <w:p>
-      <w:pPr>
-        <w:pBdr>
-          <w:top w:val="nil"/>
-          <w:left w:val="nil"/>
-          <w:bottom w:val="nil"/>
-          <w:right w:val="nil"/>
-          <w:between w:val="nil"/>
-        </w:pBdr>
-        <w:spacing w:after="160" w:line="259" w:lineRule="auto"/>
-        <w:rPr>
-          <w:color w:val="000000"/>
-          <w:sz w:val="28"/>
-          <w:szCs w:val="28"/>
-          <w:lang w:val="ru-RU"/>
-        </w:rPr>
-      </w:pPr>
-    </w:p>
-    <w:p>
-      <w:pPr>
-        <w:pBdr>
-          <w:top w:val="nil"/>
-          <w:left w:val="nil"/>
-          <w:bottom w:val="nil"/>
-          <w:right w:val="nil"/>
-          <w:between w:val="nil"/>
-        </w:pBdr>
-        <w:spacing w:after="160" w:line="259" w:lineRule="auto"/>
-        <w:rPr>
-          <w:color w:val="000000"/>
-          <w:sz w:val="28"/>
-          <w:szCs w:val="28"/>
-          <w:lang w:val="ru-RU"/>
-        </w:rPr>
-      </w:pPr>
-    </w:p>
-    <w:p>
-      <w:pPr>
-        <w:pBdr>
-          <w:top w:val="nil"/>
-          <w:left w:val="nil"/>
-          <w:bottom w:val="nil"/>
-          <w:right w:val="nil"/>
-          <w:between w:val="nil"/>
-        </w:pBdr>
-        <w:spacing w:after="160" w:line="259" w:lineRule="auto"/>
-        <w:rPr>
-          <w:color w:val="000000"/>
-          <w:sz w:val="22"/>
-          <w:szCs w:val="22"/>
-          <w:lang w:val="ru-RU"/>
-        </w:rPr>
-      </w:pPr>
-    </w:p>
-    <w:p>
-      <w:pPr>
-        <w:pBdr>
-          <w:top w:val="nil"/>
-          <w:left w:val="nil"/>
-          <w:bottom w:val="nil"/>
-          <w:right w:val="nil"/>
-          <w:between w:val="nil"/>
-        </w:pBdr>
-        <w:spacing w:after="160" w:line="259" w:lineRule="auto"/>
-        <w:rPr>
-          <w:color w:val="000000"/>
-          <w:lang w:val="ru-RU"/>
-        </w:rPr>
-      </w:pPr>
-    </w:p>
-    <w:p>
-      <w:pPr>
-        <w:pBdr>
-          <w:top w:val="nil"/>
-          <w:left w:val="nil"/>
-          <w:bottom w:val="nil"/>
-          <w:right w:val="nil"/>
-          <w:between w:val="nil"/>
-        </w:pBdr>
-        <w:spacing w:after="160" w:line="259" w:lineRule="auto"/>
-        <w:rPr>
-          <w:color w:val="000000"/>
-          <w:lang w:val="ru-RU"/>
-        </w:rPr>
-      </w:pPr>
-    </w:p>
-    <w:p>
-      <w:pPr>
-        <w:pBdr>
-          <w:top w:val="nil"/>
-          <w:left w:val="nil"/>
-          <w:bottom w:val="nil"/>
-          <w:right w:val="nil"/>
-          <w:between w:val="nil"/>
-        </w:pBdr>
-        <w:spacing w:after="160" w:line="259" w:lineRule="auto"/>
-        <w:rPr>
-          <w:color w:val="000000"/>
-          <w:lang w:val="ru-RU"/>
-        </w:rPr>
-      </w:pPr>
-    </w:p>
-    <w:p>
-      <w:pPr>
-        <w:rPr>
-          <w:color w:val="000000"/>
-          <w:lang w:val="ru-RU"/>
-        </w:rPr>
-      </w:pPr>
-      <w:r>
-        <w:rPr>
-          <w:color w:val="000000"/>
-          <w:lang w:val="ru-RU"/>
-        </w:rPr>
-        <w:br w:type="page"/>
-      </w:r>
-    </w:p>
-    <w:p>
-      <w:pPr>
-        <w:pBdr>
-          <w:top w:val="nil"/>
-          <w:left w:val="nil"/>
-          <w:bottom w:val="nil"/>
-          <w:right w:val="nil"/>
-          <w:between w:val="nil"/>
-        </w:pBdr>
-        <w:spacing w:after="160" w:line="259" w:lineRule="auto"/>
-        <w:rPr>
-          <w:color w:val="000000"/>
-          <w:lang w:val="ru-RU"/>
-        </w:rPr>
-      </w:pPr>
-    </w:p>
-    <w:p>
-      <w:pPr>
-        <w:pBdr>
-          <w:top w:val="nil"/>
-          <w:left w:val="nil"/>
-          <w:bottom w:val="nil"/>
-          <w:right w:val="nil"/>
-          <w:between w:val="nil"/>
-        </w:pBdr>
-        <w:spacing w:after="160" w:line="259" w:lineRule="auto"/>
-        <w:rPr>
-          <w:color w:val="000000"/>
-          <w:lang w:val="ru-RU"/>
-        </w:rPr>
-      </w:pPr>
-    </w:p>
-    <w:p>
-      <w:pPr>
         <w:spacing w:line="360" w:lineRule="auto"/>
         <w:jc w:val="center"/>
         <w:rPr>
@@ -3329,6 +2728,7 @@
         <w:rPr>
           <w:sz w:val="32"/>
         </w:rPr>
+        <w:lastRenderedPageBreak/>
         <w:t>Оглавление</w:t>
       </w:r>
       <w:proofErr w:type="spellEnd"/>
@@ -3395,7 +2795,7 @@
             </w:rPr>
             <w:fldChar w:fldCharType="separate"/>
           </w:r>
-          <w:hyperlink w:anchor="_Toc85468675" w:history="1">
+          <w:hyperlink w:anchor="_Toc90263518" w:history="1">
             <w:r>
               <w:rPr>
                 <w:rStyle w:val="a4"/>
@@ -3418,7 +2818,7 @@
               <w:rPr>
                 <w:webHidden/>
               </w:rPr>
-              <w:instrText xml:space="preserve"> PAGEREF _Toc85468675 \h </w:instrText>
+              <w:instrText xml:space="preserve"> PAGEREF _Toc90263518 \h </w:instrText>
             </w:r>
             <w:r>
               <w:rPr>
@@ -3435,7 +2835,7 @@
               <w:rPr>
                 <w:webHidden/>
               </w:rPr>
-              <w:t>3</w:t>
+              <w:t>4</w:t>
             </w:r>
             <w:r>
               <w:rPr>
@@ -3452,7 +2852,7 @@
               <w:rFonts w:asciiTheme="minorHAnsi" w:hAnsiTheme="minorHAnsi" w:cstheme="minorBidi"/>
             </w:rPr>
           </w:pPr>
-          <w:hyperlink w:anchor="_Toc85468676" w:history="1">
+          <w:hyperlink w:anchor="_Toc90263519" w:history="1">
             <w:r>
               <w:rPr>
                 <w:rStyle w:val="a4"/>
@@ -3475,7 +2875,7 @@
               <w:rPr>
                 <w:webHidden/>
               </w:rPr>
-              <w:instrText xml:space="preserve"> PAGEREF _Toc85468676 \h </w:instrText>
+              <w:instrText xml:space="preserve"> PAGEREF _Toc90263519 \h </w:instrText>
             </w:r>
             <w:r>
               <w:rPr>
@@ -3492,7 +2892,7 @@
               <w:rPr>
                 <w:webHidden/>
               </w:rPr>
-              <w:t>3</w:t>
+              <w:t>4</w:t>
             </w:r>
             <w:r>
               <w:rPr>
@@ -3509,25 +2909,12 @@
               <w:rFonts w:asciiTheme="minorHAnsi" w:hAnsiTheme="minorHAnsi" w:cstheme="minorBidi"/>
             </w:rPr>
           </w:pPr>
-          <w:hyperlink w:anchor="_Toc85468677" w:history="1">
+          <w:hyperlink w:anchor="_Toc90263520" w:history="1">
             <w:r>
               <w:rPr>
                 <w:rStyle w:val="a4"/>
               </w:rPr>
-              <w:t xml:space="preserve">Разработка </w:t>
-            </w:r>
-            <w:r>
-              <w:rPr>
-                <w:rStyle w:val="a4"/>
-                <w:lang w:val="en-US"/>
-              </w:rPr>
-              <w:t>UML</w:t>
-            </w:r>
-            <w:r>
-              <w:rPr>
-                <w:rStyle w:val="a4"/>
-              </w:rPr>
-              <w:t xml:space="preserve"> диаграммы вариантов использования</w:t>
+              <w:t>Разработка UML диаграммы вариантов использования</w:t>
             </w:r>
             <w:r>
               <w:rPr>
@@ -3545,7 +2932,7 @@
               <w:rPr>
                 <w:webHidden/>
               </w:rPr>
-              <w:instrText xml:space="preserve"> PAGEREF _Toc85468677 \h </w:instrText>
+              <w:instrText xml:space="preserve"> PAGEREF _Toc90263520 \h </w:instrText>
             </w:r>
             <w:r>
               <w:rPr>
@@ -3562,7 +2949,7 @@
               <w:rPr>
                 <w:webHidden/>
               </w:rPr>
-              <w:t>3</w:t>
+              <w:t>4</w:t>
             </w:r>
             <w:r>
               <w:rPr>
@@ -3579,12 +2966,12 @@
               <w:rFonts w:asciiTheme="minorHAnsi" w:hAnsiTheme="minorHAnsi" w:cstheme="minorBidi"/>
             </w:rPr>
           </w:pPr>
-          <w:hyperlink w:anchor="_Toc85468678" w:history="1">
+          <w:hyperlink w:anchor="_Toc90263521" w:history="1">
             <w:r>
               <w:rPr>
                 <w:rStyle w:val="a4"/>
               </w:rPr>
-              <w:t>Вариант использования Главное меню</w:t>
+              <w:t>Вариант использования «Главное меню»</w:t>
             </w:r>
             <w:r>
               <w:rPr>
@@ -3602,7 +2989,7 @@
               <w:rPr>
                 <w:webHidden/>
               </w:rPr>
-              <w:instrText xml:space="preserve"> PAGEREF _Toc85468678 \h </w:instrText>
+              <w:instrText xml:space="preserve"> PAGEREF _Toc90263521 \h </w:instrText>
             </w:r>
             <w:r>
               <w:rPr>
@@ -3619,7 +3006,7 @@
               <w:rPr>
                 <w:webHidden/>
               </w:rPr>
-              <w:t>3</w:t>
+              <w:t>4</w:t>
             </w:r>
             <w:r>
               <w:rPr>
@@ -3636,7 +3023,7 @@
               <w:rFonts w:asciiTheme="minorHAnsi" w:hAnsiTheme="minorHAnsi" w:cstheme="minorBidi"/>
             </w:rPr>
           </w:pPr>
-          <w:hyperlink w:anchor="_Toc85468679" w:history="1">
+          <w:hyperlink w:anchor="_Toc90263522" w:history="1">
             <w:r>
               <w:rPr>
                 <w:rStyle w:val="a4"/>
@@ -3659,7 +3046,7 @@
               <w:rPr>
                 <w:webHidden/>
               </w:rPr>
-              <w:instrText xml:space="preserve"> PAGEREF _Toc85468679 \h </w:instrText>
+              <w:instrText xml:space="preserve"> PAGEREF _Toc90263522 \h </w:instrText>
             </w:r>
             <w:r>
               <w:rPr>
@@ -3676,7 +3063,7 @@
               <w:rPr>
                 <w:webHidden/>
               </w:rPr>
-              <w:t>3</w:t>
+              <w:t>5</w:t>
             </w:r>
             <w:r>
               <w:rPr>
@@ -3693,12 +3080,12 @@
               <w:rFonts w:asciiTheme="minorHAnsi" w:hAnsiTheme="minorHAnsi" w:cstheme="minorBidi"/>
             </w:rPr>
           </w:pPr>
-          <w:hyperlink w:anchor="_Toc85468680" w:history="1">
+          <w:hyperlink w:anchor="_Toc90263523" w:history="1">
             <w:r>
               <w:rPr>
                 <w:rStyle w:val="a4"/>
               </w:rPr>
-              <w:t>Вариант использования Работа с отчетами</w:t>
+              <w:t>Вариант использования Редактирование таблицы пользователей и заказчиков</w:t>
             </w:r>
             <w:r>
               <w:rPr>
@@ -3716,7 +3103,7 @@
               <w:rPr>
                 <w:webHidden/>
               </w:rPr>
-              <w:instrText xml:space="preserve"> PAGEREF _Toc85468680 \h </w:instrText>
+              <w:instrText xml:space="preserve"> PAGEREF _Toc90263523 \h </w:instrText>
             </w:r>
             <w:r>
               <w:rPr>
@@ -3733,7 +3120,7 @@
               <w:rPr>
                 <w:webHidden/>
               </w:rPr>
-              <w:t>3</w:t>
+              <w:t>8</w:t>
             </w:r>
             <w:r>
               <w:rPr>
@@ -3750,7 +3137,7 @@
               <w:rFonts w:asciiTheme="minorHAnsi" w:hAnsiTheme="minorHAnsi" w:cstheme="minorBidi"/>
             </w:rPr>
           </w:pPr>
-          <w:hyperlink w:anchor="_Toc85468681" w:history="1">
+          <w:hyperlink w:anchor="_Toc90263524" w:history="1">
             <w:r>
               <w:rPr>
                 <w:rStyle w:val="a4"/>
@@ -3773,7 +3160,7 @@
               <w:rPr>
                 <w:webHidden/>
               </w:rPr>
-              <w:instrText xml:space="preserve"> PAGEREF _Toc85468681 \h </w:instrText>
+              <w:instrText xml:space="preserve"> PAGEREF _Toc90263524 \h </w:instrText>
             </w:r>
             <w:r>
               <w:rPr>
@@ -3790,7 +3177,7 @@
               <w:rPr>
                 <w:webHidden/>
               </w:rPr>
-              <w:t>3</w:t>
+              <w:t>9</w:t>
             </w:r>
             <w:r>
               <w:rPr>
@@ -3807,12 +3194,12 @@
               <w:rFonts w:asciiTheme="minorHAnsi" w:hAnsiTheme="minorHAnsi" w:cstheme="minorBidi"/>
             </w:rPr>
           </w:pPr>
-          <w:hyperlink w:anchor="_Toc85468682" w:history="1">
+          <w:hyperlink w:anchor="_Toc90263525" w:history="1">
             <w:r>
               <w:rPr>
                 <w:rStyle w:val="a4"/>
               </w:rPr>
-              <w:t>Вариант использования Основной бизнес процесс</w:t>
+              <w:t>Вариант использования Оформление товара для внешнего пользователя</w:t>
             </w:r>
             <w:r>
               <w:rPr>
@@ -3830,7 +3217,7 @@
               <w:rPr>
                 <w:webHidden/>
               </w:rPr>
-              <w:instrText xml:space="preserve"> PAGEREF _Toc85468682 \h </w:instrText>
+              <w:instrText xml:space="preserve"> PAGEREF _Toc90263525 \h </w:instrText>
             </w:r>
             <w:r>
               <w:rPr>
@@ -3847,7 +3234,7 @@
               <w:rPr>
                 <w:webHidden/>
               </w:rPr>
-              <w:t>3</w:t>
+              <w:t>10</w:t>
             </w:r>
             <w:r>
               <w:rPr>
@@ -3864,7 +3251,65 @@
               <w:rFonts w:asciiTheme="minorHAnsi" w:hAnsiTheme="minorHAnsi" w:cstheme="minorBidi"/>
             </w:rPr>
           </w:pPr>
-          <w:hyperlink w:anchor="_Toc85468683" w:history="1">
+          <w:hyperlink w:anchor="_Toc90263526" w:history="1">
+            <w:r>
+              <w:rPr>
+                <w:rStyle w:val="a4"/>
+                <w:bCs/>
+              </w:rPr>
+              <w:t>Логическая модель базы данных</w:t>
+            </w:r>
+            <w:r>
+              <w:rPr>
+                <w:webHidden/>
+              </w:rPr>
+              <w:tab/>
+            </w:r>
+            <w:r>
+              <w:rPr>
+                <w:webHidden/>
+              </w:rPr>
+              <w:fldChar w:fldCharType="begin"/>
+            </w:r>
+            <w:r>
+              <w:rPr>
+                <w:webHidden/>
+              </w:rPr>
+              <w:instrText xml:space="preserve"> PAGEREF _Toc90263526 \h </w:instrText>
+            </w:r>
+            <w:r>
+              <w:rPr>
+                <w:webHidden/>
+              </w:rPr>
+            </w:r>
+            <w:r>
+              <w:rPr>
+                <w:webHidden/>
+              </w:rPr>
+              <w:fldChar w:fldCharType="separate"/>
+            </w:r>
+            <w:r>
+              <w:rPr>
+                <w:webHidden/>
+              </w:rPr>
+              <w:t>12</w:t>
+            </w:r>
+            <w:r>
+              <w:rPr>
+                <w:webHidden/>
+              </w:rPr>
+              <w:fldChar w:fldCharType="end"/>
+            </w:r>
+          </w:hyperlink>
+        </w:p>
+        <w:p>
+          <w:pPr>
+            <w:pStyle w:val="10"/>
+            <w:rPr>
+              <w:rFonts w:asciiTheme="minorHAnsi" w:hAnsiTheme="minorHAnsi" w:cstheme="minorBidi"/>
+            </w:rPr>
+          </w:pPr>
+          <w:hyperlink w:anchor="_Toc90263527" w:history="1">
             <w:r>
               <w:rPr>
                 <w:rStyle w:val="a4"/>
@@ -3887,7 +3332,7 @@
               <w:rPr>
                 <w:webHidden/>
               </w:rPr>
-              <w:instrText xml:space="preserve"> PAGEREF _Toc85468683 \h </w:instrText>
+              <w:instrText xml:space="preserve"> PAGEREF _Toc90263527 \h </w:instrText>
             </w:r>
             <w:r>
               <w:rPr>
@@ -3904,64 +3349,7 @@
               <w:rPr>
                 <w:webHidden/>
               </w:rPr>
-              <w:t>3</w:t>
-            </w:r>
-            <w:r>
-              <w:rPr>
-                <w:webHidden/>
-              </w:rPr>
-              <w:fldChar w:fldCharType="end"/>
-            </w:r>
-          </w:hyperlink>
-        </w:p>
-        <w:p>
-          <w:pPr>
-            <w:pStyle w:val="10"/>
-            <w:rPr>
-              <w:rFonts w:asciiTheme="minorHAnsi" w:hAnsiTheme="minorHAnsi" w:cstheme="minorBidi"/>
-            </w:rPr>
-          </w:pPr>
-          <w:hyperlink w:anchor="_Toc85468684" w:history="1">
-            <w:r>
-              <w:rPr>
-                <w:rStyle w:val="a4"/>
-              </w:rPr>
-              <w:t>Список использованной литературы</w:t>
-            </w:r>
-            <w:r>
-              <w:rPr>
-                <w:webHidden/>
-              </w:rPr>
-              <w:tab/>
-            </w:r>
-            <w:r>
-              <w:rPr>
-                <w:webHidden/>
-              </w:rPr>
-              <w:fldChar w:fldCharType="begin"/>
-            </w:r>
-            <w:r>
-              <w:rPr>
-                <w:webHidden/>
-              </w:rPr>
-              <w:instrText xml:space="preserve"> PAGEREF _Toc85468684 \h </w:instrText>
-            </w:r>
-            <w:r>
-              <w:rPr>
-                <w:webHidden/>
-              </w:rPr>
-            </w:r>
-            <w:r>
-              <w:rPr>
-                <w:webHidden/>
-              </w:rPr>
-              <w:fldChar w:fldCharType="separate"/>
-            </w:r>
-            <w:r>
-              <w:rPr>
-                <w:webHidden/>
-              </w:rPr>
-              <w:t>3</w:t>
+              <w:t>12</w:t>
             </w:r>
             <w:r>
               <w:rPr>
@@ -4019,7 +3407,7 @@
           <w:lang w:val="ru-RU"/>
         </w:rPr>
       </w:pPr>
-      <w:bookmarkStart w:id="0" w:name="_Toc85468675"/>
+      <w:bookmarkStart w:id="0" w:name="_Toc90263518"/>
       <w:r>
         <w:rPr>
           <w:sz w:val="32"/>
@@ -4029,6 +3417,57 @@
         <w:t>Задание. Описание предметной области</w:t>
       </w:r>
       <w:bookmarkEnd w:id="0"/>
+    </w:p>
+    <w:p>
+      <w:pPr>
+        <w:pStyle w:val="ac"/>
+        <w:rPr>
+          <w:sz w:val="28"/>
+          <w:szCs w:val="28"/>
+        </w:rPr>
+      </w:pPr>
+      <w:r>
+        <w:rPr>
+          <w:sz w:val="28"/>
+          <w:szCs w:val="28"/>
+        </w:rPr>
+        <w:t xml:space="preserve">Информационная система предназначена для </w:t>
+      </w:r>
+      <w:r>
+        <w:rPr>
+          <w:sz w:val="28"/>
+          <w:szCs w:val="28"/>
+        </w:rPr>
+        <w:t xml:space="preserve">транспортной компании. </w:t>
+      </w:r>
+      <w:r>
+        <w:rPr>
+          <w:sz w:val="28"/>
+          <w:szCs w:val="28"/>
+        </w:rPr>
+        <w:t xml:space="preserve">Осуществляется </w:t>
+      </w:r>
+      <w:r>
+        <w:rPr>
+          <w:sz w:val="28"/>
+          <w:szCs w:val="28"/>
+        </w:rPr>
+        <w:t>составление</w:t>
+      </w:r>
+      <w:r>
+        <w:rPr>
+          <w:sz w:val="28"/>
+          <w:szCs w:val="28"/>
+        </w:rPr>
+        <w:t xml:space="preserve"> ТТН</w:t>
+      </w:r>
+      <w:r>
+        <w:rPr>
+          <w:sz w:val="28"/>
+          <w:szCs w:val="28"/>
+        </w:rPr>
+        <w:t xml:space="preserve"> как основной бизнес процесс.</w:t>
+      </w:r>
     </w:p>
     <w:p>
       <w:pPr>
@@ -4040,7 +3479,7 @@
           <w:lang w:val="ru-RU"/>
         </w:rPr>
       </w:pPr>
-      <w:bookmarkStart w:id="1" w:name="_Toc85468676"/>
+      <w:bookmarkStart w:id="1" w:name="_Toc90263519"/>
       <w:r>
         <w:rPr>
           <w:sz w:val="32"/>
@@ -4051,21 +3490,15 @@
       <w:bookmarkEnd w:id="1"/>
     </w:p>
     <w:p>
-      <w:pPr>
-        <w:rPr>
-          <w:lang w:val="ru-RU"/>
-        </w:rPr>
-      </w:pPr>
       <w:r>
         <w:rPr>
           <w:noProof/>
-          <w:lang w:val="ru-RU"/>
         </w:rPr>
         <w:drawing>
-          <wp:inline distT="0" distB="0" distL="0" distR="0" wp14:anchorId="2B887F1B" wp14:editId="2050C6FA">
-            <wp:extent cx="4459224" cy="2414016"/>
-            <wp:effectExtent l="0" t="0" r="0" b="5715"/>
-            <wp:docPr id="12" name="Рисунок 12"/>
+          <wp:inline distT="0" distB="0" distL="0" distR="0" wp14:anchorId="691A8F5C" wp14:editId="1BB81044">
+            <wp:extent cx="6296660" cy="3446145"/>
+            <wp:effectExtent l="0" t="0" r="8890" b="1905"/>
+            <wp:docPr id="6" name="Рисунок 6"/>
             <wp:cNvGraphicFramePr>
               <a:graphicFrameLocks xmlns:a="http://schemas.openxmlformats.org/drawingml/2006/main" noChangeAspect="1"/>
             </wp:cNvGraphicFramePr>
@@ -4073,13 +3506,13 @@
               <a:graphicData uri="http://schemas.openxmlformats.org/drawingml/2006/picture">
                 <pic:pic xmlns:pic="http://schemas.openxmlformats.org/drawingml/2006/picture">
                   <pic:nvPicPr>
-                    <pic:cNvPr id="0" name="Picture 4"/>
+                    <pic:cNvPr id="0" name="Picture 1"/>
                     <pic:cNvPicPr>
                       <a:picLocks noChangeAspect="1" noChangeArrowheads="1"/>
                     </pic:cNvPicPr>
                   </pic:nvPicPr>
                   <pic:blipFill>
-                    <a:blip r:embed="rId9">
+                    <a:blip r:embed="rId9" cstate="print">
                       <a:extLst>
                         <a:ext uri="{28A0092B-C50C-407E-A947-70E740481C1C}">
                           <a14:useLocalDpi xmlns:a14="http://schemas.microsoft.com/office/drawing/2010/main" val="0"/>
@@ -4094,7 +3527,7 @@
                   <pic:spPr bwMode="auto">
                     <a:xfrm>
                       <a:off x="0" y="0"/>
-                      <a:ext cx="4466636" cy="2418029"/>
+                      <a:ext cx="6296660" cy="3446145"/>
                     </a:xfrm>
                     <a:prstGeom prst="rect">
                       <a:avLst/>
@@ -4121,7 +3554,7 @@
           <w:lang w:val="ru-RU"/>
         </w:rPr>
       </w:pPr>
-      <w:bookmarkStart w:id="2" w:name="_Toc85468677"/>
+      <w:bookmarkStart w:id="2" w:name="_Toc90263520"/>
       <w:r>
         <w:rPr>
           <w:sz w:val="32"/>
@@ -4154,23 +3587,16 @@
           <w:lang w:val="ru-RU"/>
         </w:rPr>
       </w:pPr>
-      <w:bookmarkStart w:id="3" w:name="_Toc85468678"/>
-      <w:bookmarkStart w:id="4" w:name="_Hlk83575657"/>
+      <w:bookmarkStart w:id="3" w:name="_Hlk83575657"/>
+      <w:bookmarkStart w:id="4" w:name="_Toc90263521"/>
       <w:r>
         <w:rPr>
           <w:sz w:val="32"/>
           <w:lang w:val="ru-RU"/>
         </w:rPr>
-        <w:t>Вариант использования «Главное меню</w:t>
-      </w:r>
-      <w:bookmarkEnd w:id="3"/>
-      <w:r>
-        <w:rPr>
-          <w:sz w:val="32"/>
-          <w:lang w:val="ru-RU"/>
-        </w:rPr>
-        <w:t>»</w:t>
-      </w:r>
+        <w:t>Вариант использования «Главное меню»</w:t>
+      </w:r>
+      <w:bookmarkEnd w:id="4"/>
     </w:p>
     <w:p>
       <w:pPr>
@@ -4180,6 +3606,7 @@
           <w:szCs w:val="28"/>
         </w:rPr>
       </w:pPr>
+      <w:proofErr w:type="spellStart"/>
       <w:r>
         <w:rPr>
           <w:b/>
@@ -4187,8 +3614,69 @@
           <w:sz w:val="28"/>
           <w:szCs w:val="28"/>
         </w:rPr>
-        <w:t>Сценарий работы главного меню</w:t>
-      </w:r>
+        <w:t>Сценарий</w:t>
+      </w:r>
+      <w:proofErr w:type="spellEnd"/>
+      <w:r>
+        <w:rPr>
+          <w:b/>
+          <w:bCs/>
+          <w:sz w:val="28"/>
+          <w:szCs w:val="28"/>
+        </w:rPr>
+        <w:t xml:space="preserve"> </w:t>
+      </w:r>
+      <w:proofErr w:type="spellStart"/>
+      <w:r>
+        <w:rPr>
+          <w:b/>
+          <w:bCs/>
+          <w:sz w:val="28"/>
+          <w:szCs w:val="28"/>
+        </w:rPr>
+        <w:t>работы</w:t>
+      </w:r>
+      <w:proofErr w:type="spellEnd"/>
+      <w:r>
+        <w:rPr>
+          <w:b/>
+          <w:bCs/>
+          <w:sz w:val="28"/>
+          <w:szCs w:val="28"/>
+        </w:rPr>
+        <w:t xml:space="preserve"> </w:t>
+      </w:r>
+      <w:proofErr w:type="spellStart"/>
+      <w:r>
+        <w:rPr>
+          <w:b/>
+          <w:bCs/>
+          <w:sz w:val="28"/>
+          <w:szCs w:val="28"/>
+        </w:rPr>
+        <w:t>главного</w:t>
+      </w:r>
+      <w:proofErr w:type="spellEnd"/>
+      <w:r>
+        <w:rPr>
+          <w:b/>
+          <w:bCs/>
+          <w:sz w:val="28"/>
+          <w:szCs w:val="28"/>
+        </w:rPr>
+        <w:t xml:space="preserve"> </w:t>
+      </w:r>
+      <w:proofErr w:type="spellStart"/>
+      <w:r>
+        <w:rPr>
+          <w:b/>
+          <w:bCs/>
+          <w:sz w:val="28"/>
+          <w:szCs w:val="28"/>
+        </w:rPr>
+        <w:t>меню</w:t>
+      </w:r>
+      <w:proofErr w:type="spellEnd"/>
       <w:r>
         <w:rPr>
           <w:sz w:val="28"/>
@@ -4211,13 +3699,47 @@
           <w:szCs w:val="28"/>
         </w:rPr>
       </w:pPr>
-      <w:r>
-        <w:rPr>
-          <w:sz w:val="28"/>
-          <w:szCs w:val="28"/>
-        </w:rPr>
-        <w:t>Пользователь запускает сценарий</w:t>
-      </w:r>
+      <w:proofErr w:type="spellStart"/>
+      <w:r>
+        <w:rPr>
+          <w:sz w:val="28"/>
+          <w:szCs w:val="28"/>
+        </w:rPr>
+        <w:t>Пользователь</w:t>
+      </w:r>
+      <w:proofErr w:type="spellEnd"/>
+      <w:r>
+        <w:rPr>
+          <w:sz w:val="28"/>
+          <w:szCs w:val="28"/>
+        </w:rPr>
+        <w:t xml:space="preserve"> </w:t>
+      </w:r>
+      <w:proofErr w:type="spellStart"/>
+      <w:r>
+        <w:rPr>
+          <w:sz w:val="28"/>
+          <w:szCs w:val="28"/>
+        </w:rPr>
+        <w:t>запускает</w:t>
+      </w:r>
+      <w:proofErr w:type="spellEnd"/>
+      <w:r>
+        <w:rPr>
+          <w:sz w:val="28"/>
+          <w:szCs w:val="28"/>
+        </w:rPr>
+        <w:t xml:space="preserve"> </w:t>
+      </w:r>
+      <w:proofErr w:type="spellStart"/>
+      <w:r>
+        <w:rPr>
+          <w:sz w:val="28"/>
+          <w:szCs w:val="28"/>
+        </w:rPr>
+        <w:t>сценарий</w:t>
+      </w:r>
+      <w:proofErr w:type="spellEnd"/>
     </w:p>
     <w:p>
       <w:pPr>
@@ -4233,13 +3755,63 @@
           <w:szCs w:val="28"/>
         </w:rPr>
       </w:pPr>
-      <w:r>
-        <w:rPr>
-          <w:sz w:val="28"/>
-          <w:szCs w:val="28"/>
-        </w:rPr>
-        <w:t>Система выдаёт главное меню</w:t>
-      </w:r>
+      <w:proofErr w:type="spellStart"/>
+      <w:r>
+        <w:rPr>
+          <w:sz w:val="28"/>
+          <w:szCs w:val="28"/>
+        </w:rPr>
+        <w:t>Система</w:t>
+      </w:r>
+      <w:proofErr w:type="spellEnd"/>
+      <w:r>
+        <w:rPr>
+          <w:sz w:val="28"/>
+          <w:szCs w:val="28"/>
+        </w:rPr>
+        <w:t xml:space="preserve"> </w:t>
+      </w:r>
+      <w:proofErr w:type="spellStart"/>
+      <w:r>
+        <w:rPr>
+          <w:sz w:val="28"/>
+          <w:szCs w:val="28"/>
+        </w:rPr>
+        <w:t>выдаёт</w:t>
+      </w:r>
+      <w:proofErr w:type="spellEnd"/>
+      <w:r>
+        <w:rPr>
+          <w:sz w:val="28"/>
+          <w:szCs w:val="28"/>
+        </w:rPr>
+        <w:t xml:space="preserve"> </w:t>
+      </w:r>
+      <w:proofErr w:type="spellStart"/>
+      <w:r>
+        <w:rPr>
+          <w:sz w:val="28"/>
+          <w:szCs w:val="28"/>
+        </w:rPr>
+        <w:t>главное</w:t>
+      </w:r>
+      <w:proofErr w:type="spellEnd"/>
+      <w:r>
+        <w:rPr>
+          <w:sz w:val="28"/>
+          <w:szCs w:val="28"/>
+        </w:rPr>
+        <w:t xml:space="preserve"> </w:t>
+      </w:r>
+      <w:proofErr w:type="spellStart"/>
+      <w:r>
+        <w:rPr>
+          <w:sz w:val="28"/>
+          <w:szCs w:val="28"/>
+        </w:rPr>
+        <w:t>меню</w:t>
+      </w:r>
+      <w:proofErr w:type="spellEnd"/>
     </w:p>
     <w:p>
       <w:pPr>
@@ -4291,6 +3863,56 @@
     </w:p>
     <w:p>
       <w:pPr>
+        <w:spacing w:after="200" w:line="276" w:lineRule="auto"/>
+        <w:rPr>
+          <w:sz w:val="28"/>
+          <w:szCs w:val="28"/>
+          <w:lang w:val="ru-RU"/>
+        </w:rPr>
+      </w:pPr>
+    </w:p>
+    <w:p>
+      <w:pPr>
+        <w:spacing w:after="200" w:line="276" w:lineRule="auto"/>
+        <w:rPr>
+          <w:sz w:val="28"/>
+          <w:szCs w:val="28"/>
+          <w:lang w:val="ru-RU"/>
+        </w:rPr>
+      </w:pPr>
+    </w:p>
+    <w:p>
+      <w:pPr>
+        <w:spacing w:after="200" w:line="276" w:lineRule="auto"/>
+        <w:rPr>
+          <w:sz w:val="28"/>
+          <w:szCs w:val="28"/>
+          <w:lang w:val="ru-RU"/>
+        </w:rPr>
+      </w:pPr>
+    </w:p>
+    <w:p>
+      <w:pPr>
+        <w:spacing w:after="200" w:line="276" w:lineRule="auto"/>
+        <w:rPr>
+          <w:sz w:val="28"/>
+          <w:szCs w:val="28"/>
+          <w:lang w:val="ru-RU"/>
+        </w:rPr>
+      </w:pPr>
+    </w:p>
+    <w:p>
+      <w:pPr>
+        <w:spacing w:after="200" w:line="276" w:lineRule="auto"/>
+        <w:rPr>
+          <w:sz w:val="28"/>
+          <w:szCs w:val="28"/>
+          <w:lang w:val="ru-RU"/>
+        </w:rPr>
+      </w:pPr>
+    </w:p>
+    <w:p>
+      <w:pPr>
         <w:pStyle w:val="a8"/>
         <w:ind w:left="0" w:firstLine="284"/>
         <w:rPr>
@@ -4306,6 +3928,7 @@
           <w:sz w:val="28"/>
           <w:szCs w:val="28"/>
         </w:rPr>
+        <w:lastRenderedPageBreak/>
         <w:t>BPMN</w:t>
       </w:r>
       <w:r>
@@ -4341,10 +3964,10 @@
           <w:noProof/>
         </w:rPr>
         <w:drawing>
-          <wp:inline distT="0" distB="0" distL="0" distR="0" wp14:anchorId="6A4C5721" wp14:editId="6ACD1C53">
-            <wp:extent cx="6297295" cy="2070100"/>
-            <wp:effectExtent l="0" t="0" r="8255" b="6350"/>
-            <wp:docPr id="1" name="Рисунок 1"/>
+          <wp:inline distT="0" distB="0" distL="0" distR="0" wp14:anchorId="7615A31B" wp14:editId="144056C9">
+            <wp:extent cx="6296660" cy="2072640"/>
+            <wp:effectExtent l="0" t="0" r="8890" b="3810"/>
+            <wp:docPr id="8" name="Рисунок 8"/>
             <wp:cNvGraphicFramePr>
               <a:graphicFrameLocks xmlns:a="http://schemas.openxmlformats.org/drawingml/2006/main" noChangeAspect="1"/>
             </wp:cNvGraphicFramePr>
@@ -4352,13 +3975,13 @@
               <a:graphicData uri="http://schemas.openxmlformats.org/drawingml/2006/picture">
                 <pic:pic xmlns:pic="http://schemas.openxmlformats.org/drawingml/2006/picture">
                   <pic:nvPicPr>
-                    <pic:cNvPr id="0" name="Picture 1"/>
+                    <pic:cNvPr id="0" name="Picture 3"/>
                     <pic:cNvPicPr>
                       <a:picLocks noChangeAspect="1" noChangeArrowheads="1"/>
                     </pic:cNvPicPr>
                   </pic:nvPicPr>
                   <pic:blipFill>
-                    <a:blip r:embed="rId10">
+                    <a:blip r:embed="rId10" cstate="print">
                       <a:extLst>
                         <a:ext uri="{28A0092B-C50C-407E-A947-70E740481C1C}">
                           <a14:useLocalDpi xmlns:a14="http://schemas.microsoft.com/office/drawing/2010/main" val="0"/>
@@ -4373,7 +3996,7 @@
                   <pic:spPr bwMode="auto">
                     <a:xfrm>
                       <a:off x="0" y="0"/>
-                      <a:ext cx="6297295" cy="2070100"/>
+                      <a:ext cx="6296660" cy="2072640"/>
                     </a:xfrm>
                     <a:prstGeom prst="rect">
                       <a:avLst/>
@@ -4446,11 +4069,19 @@
           <w:sz w:val="28"/>
         </w:rPr>
       </w:pPr>
-      <w:r>
-        <w:rPr>
-          <w:sz w:val="28"/>
-        </w:rPr>
-        <w:t xml:space="preserve">Меню </w:t>
+      <w:proofErr w:type="spellStart"/>
+      <w:r>
+        <w:rPr>
+          <w:sz w:val="28"/>
+        </w:rPr>
+        <w:t>Меню</w:t>
+      </w:r>
+      <w:proofErr w:type="spellEnd"/>
+      <w:r>
+        <w:rPr>
+          <w:sz w:val="28"/>
+        </w:rPr>
+        <w:t xml:space="preserve"> </w:t>
       </w:r>
       <w:proofErr w:type="spellStart"/>
       <w:r>
@@ -4508,43 +4139,6 @@
           <w:sz w:val="28"/>
         </w:rPr>
         <w:t>requests</w:t>
-      </w:r>
-      <w:r>
-        <w:rPr>
-          <w:sz w:val="28"/>
-          <w:lang w:val="ru-RU"/>
-        </w:rPr>
-        <w:t>’)</w:t>
-      </w:r>
-    </w:p>
-    <w:p>
-      <w:pPr>
-        <w:pStyle w:val="a8"/>
-        <w:numPr>
-          <w:ilvl w:val="0"/>
-          <w:numId w:val="4"/>
-        </w:numPr>
-        <w:spacing w:line="360" w:lineRule="auto"/>
-        <w:ind w:left="0" w:firstLine="284"/>
-        <w:jc w:val="both"/>
-        <w:rPr>
-          <w:sz w:val="28"/>
-          <w:lang w:val="ru-RU"/>
-        </w:rPr>
-      </w:pPr>
-      <w:r>
-        <w:rPr>
-          <w:sz w:val="28"/>
-          <w:lang w:val="ru-RU"/>
-        </w:rPr>
-        <w:lastRenderedPageBreak/>
-        <w:t>На контроллер работы с отчетами (адрес: ‘/</w:t>
-      </w:r>
-      <w:r>
-        <w:rPr>
-          <w:sz w:val="28"/>
-        </w:rPr>
-        <w:t>reports</w:t>
       </w:r>
       <w:r>
         <w:rPr>
@@ -4772,8 +4366,8 @@
           <w:lang w:val="ru-RU"/>
         </w:rPr>
       </w:pPr>
-      <w:bookmarkStart w:id="5" w:name="_Toc85468679"/>
-      <w:bookmarkEnd w:id="4"/>
+      <w:bookmarkStart w:id="5" w:name="_Toc90263522"/>
+      <w:bookmarkEnd w:id="3"/>
       <w:r>
         <w:rPr>
           <w:sz w:val="32"/>
@@ -4926,7 +4520,138 @@
     <w:p>
       <w:pPr>
         <w:rPr>
+          <w:sz w:val="28"/>
+          <w:szCs w:val="28"/>
+          <w:lang w:val="ru-RU"/>
+        </w:rPr>
+      </w:pPr>
+      <w:r>
+        <w:rPr>
           <w:rStyle w:val="markedcontent"/>
+          <w:sz w:val="28"/>
+          <w:szCs w:val="28"/>
+          <w:lang w:val="ru-RU"/>
+        </w:rPr>
+        <w:tab/>
+        <w:t xml:space="preserve">6а. </w:t>
+      </w:r>
+      <w:r>
+        <w:rPr>
+          <w:sz w:val="28"/>
+          <w:szCs w:val="28"/>
+          <w:lang w:val="ru-RU"/>
+        </w:rPr>
+        <w:t>Предусмотрена проверка значения года на положительное число</w:t>
+      </w:r>
+    </w:p>
+    <w:p>
+      <w:pPr>
+        <w:rPr>
+          <w:sz w:val="28"/>
+          <w:szCs w:val="28"/>
+          <w:lang w:val="ru-RU"/>
+        </w:rPr>
+      </w:pPr>
+      <w:r>
+        <w:rPr>
+          <w:sz w:val="28"/>
+          <w:szCs w:val="28"/>
+          <w:lang w:val="ru-RU"/>
+        </w:rPr>
+        <w:tab/>
+        <w:t xml:space="preserve">6б. </w:t>
+      </w:r>
+      <w:r>
+        <w:rPr>
+          <w:sz w:val="28"/>
+          <w:szCs w:val="28"/>
+          <w:lang w:val="ru-RU"/>
+        </w:rPr>
+        <w:t>Предусмотрена проверка значения месяца на диапазон от 1 до 12</w:t>
+      </w:r>
+    </w:p>
+    <w:p>
+      <w:pPr>
+        <w:rPr>
+          <w:rStyle w:val="markedcontent"/>
+          <w:sz w:val="28"/>
+          <w:szCs w:val="28"/>
+          <w:lang w:val="ru-RU"/>
+        </w:rPr>
+      </w:pPr>
+      <w:r>
+        <w:rPr>
+          <w:sz w:val="28"/>
+          <w:szCs w:val="28"/>
+          <w:lang w:val="ru-RU"/>
+        </w:rPr>
+        <w:tab/>
+      </w:r>
+      <w:r>
+        <w:rPr>
+          <w:sz w:val="28"/>
+          <w:szCs w:val="28"/>
+          <w:lang w:val="ru-RU"/>
+        </w:rPr>
+        <w:t xml:space="preserve">6в. </w:t>
+      </w:r>
+      <w:r>
+        <w:rPr>
+          <w:sz w:val="28"/>
+          <w:szCs w:val="28"/>
+          <w:lang w:val="ru-RU"/>
+        </w:rPr>
+        <w:t>Предусмотрена проверка ввода значения суммарного веса: долж</w:t>
+      </w:r>
+      <w:r>
+        <w:rPr>
+          <w:sz w:val="28"/>
+          <w:szCs w:val="28"/>
+          <w:lang w:val="ru-RU"/>
+        </w:rPr>
+        <w:t>ен</w:t>
+      </w:r>
+      <w:r>
+        <w:rPr>
+          <w:sz w:val="28"/>
+          <w:szCs w:val="28"/>
+          <w:lang w:val="ru-RU"/>
+        </w:rPr>
+        <w:t xml:space="preserve"> быть положительны</w:t>
+      </w:r>
+      <w:r>
+        <w:rPr>
+          <w:sz w:val="28"/>
+          <w:szCs w:val="28"/>
+          <w:lang w:val="ru-RU"/>
+        </w:rPr>
+        <w:t>й</w:t>
+      </w:r>
+    </w:p>
+    <w:p>
+      <w:pPr>
+        <w:rPr>
+          <w:rStyle w:val="markedcontent"/>
+          <w:sz w:val="28"/>
+          <w:szCs w:val="28"/>
+          <w:lang w:val="ru-RU"/>
+        </w:rPr>
+      </w:pPr>
+    </w:p>
+    <w:p>
+      <w:pPr>
+        <w:rPr>
+          <w:rStyle w:val="markedcontent"/>
+          <w:sz w:val="28"/>
+          <w:szCs w:val="28"/>
+          <w:lang w:val="ru-RU"/>
+        </w:rPr>
+      </w:pPr>
+    </w:p>
+    <w:p>
+      <w:pPr>
+        <w:rPr>
+          <w:rStyle w:val="markedcontent"/>
           <w:b/>
           <w:bCs/>
           <w:sz w:val="28"/>
@@ -4942,6 +4667,7 @@
           <w:sz w:val="28"/>
           <w:szCs w:val="28"/>
         </w:rPr>
+        <w:lastRenderedPageBreak/>
         <w:t>BPMN</w:t>
       </w:r>
       <w:r>
@@ -5036,7 +4762,6 @@
           <w:sz w:val="28"/>
           <w:szCs w:val="28"/>
         </w:rPr>
-        <w:lastRenderedPageBreak/>
         <w:drawing>
           <wp:inline distT="0" distB="0" distL="0" distR="0" wp14:anchorId="5CEA12EB" wp14:editId="1ECDBC11">
             <wp:extent cx="4244197" cy="2852478"/>
@@ -5392,6 +5117,7 @@
           <w:szCs w:val="28"/>
           <w:lang w:val="ru-RU"/>
         </w:rPr>
+        <w:lastRenderedPageBreak/>
         <w:t xml:space="preserve">Кнопка типа </w:t>
       </w:r>
       <w:r>
@@ -5744,7 +5470,6 @@
           <w:noProof/>
           <w:sz w:val="28"/>
         </w:rPr>
-        <w:lastRenderedPageBreak/>
         <w:drawing>
           <wp:inline distT="0" distB="0" distL="0" distR="0" wp14:anchorId="60A80CFB" wp14:editId="2A06EC0D">
             <wp:extent cx="2486372" cy="3067478"/>
@@ -5976,6 +5701,7 @@
         <w:t xml:space="preserve"> – 1 работник</w:t>
       </w:r>
     </w:p>
+    <w:bookmarkEnd w:id="6"/>
     <w:p>
       <w:pPr>
         <w:pStyle w:val="a8"/>
@@ -5990,8 +5716,6 @@
           <w:lang w:val="ru-RU"/>
         </w:rPr>
       </w:pPr>
-      <w:bookmarkStart w:id="7" w:name="_Toc85468680"/>
-      <w:bookmarkEnd w:id="6"/>
       <w:r>
         <w:rPr>
           <w:sz w:val="28"/>
@@ -6125,6 +5849,7 @@
           <w:szCs w:val="28"/>
           <w:lang w:val="ru-RU"/>
         </w:rPr>
+        <w:lastRenderedPageBreak/>
         <w:t>Результат – 1 машина</w:t>
       </w:r>
     </w:p>
@@ -6393,7 +6118,6 @@
           <w:szCs w:val="28"/>
           <w:lang w:val="ru-RU"/>
         </w:rPr>
-        <w:lastRenderedPageBreak/>
         <w:t xml:space="preserve">Результат – </w:t>
       </w:r>
       <w:r>
@@ -6403,113 +6127,6 @@
           <w:lang w:val="ru-RU"/>
         </w:rPr>
         <w:t>1 вес</w:t>
-      </w:r>
-    </w:p>
-    <w:p>
-      <w:pPr>
-        <w:spacing w:line="360" w:lineRule="auto"/>
-        <w:jc w:val="both"/>
-        <w:rPr>
-          <w:b/>
-          <w:bCs/>
-          <w:sz w:val="28"/>
-          <w:szCs w:val="28"/>
-          <w:lang w:val="ru-RU"/>
-        </w:rPr>
-      </w:pPr>
-      <w:r>
-        <w:rPr>
-          <w:b/>
-          <w:bCs/>
-          <w:sz w:val="28"/>
-          <w:szCs w:val="28"/>
-          <w:lang w:val="ru-RU"/>
-        </w:rPr>
-        <w:t>Обработка исключений:</w:t>
-      </w:r>
-    </w:p>
-    <w:p>
-      <w:pPr>
-        <w:pStyle w:val="a8"/>
-        <w:numPr>
-          <w:ilvl w:val="0"/>
-          <w:numId w:val="14"/>
-        </w:numPr>
-        <w:spacing w:line="360" w:lineRule="auto"/>
-        <w:jc w:val="both"/>
-        <w:rPr>
-          <w:b/>
-          <w:bCs/>
-          <w:sz w:val="28"/>
-          <w:szCs w:val="28"/>
-          <w:lang w:val="ru-RU"/>
-        </w:rPr>
-      </w:pPr>
-      <w:r>
-        <w:rPr>
-          <w:sz w:val="28"/>
-          <w:szCs w:val="28"/>
-          <w:lang w:val="ru-RU"/>
-        </w:rPr>
-        <w:t>Предусмотрен</w:t>
-      </w:r>
-      <w:r>
-        <w:rPr>
-          <w:sz w:val="28"/>
-          <w:szCs w:val="28"/>
-          <w:lang w:val="ru-RU"/>
-        </w:rPr>
-        <w:t>а</w:t>
-      </w:r>
-      <w:r>
-        <w:rPr>
-          <w:sz w:val="28"/>
-          <w:szCs w:val="28"/>
-          <w:lang w:val="ru-RU"/>
-        </w:rPr>
-        <w:t xml:space="preserve"> </w:t>
-      </w:r>
-      <w:r>
-        <w:rPr>
-          <w:sz w:val="28"/>
-          <w:szCs w:val="28"/>
-          <w:lang w:val="ru-RU"/>
-        </w:rPr>
-        <w:t>проверка значения года на</w:t>
-      </w:r>
-      <w:r>
-        <w:rPr>
-          <w:sz w:val="28"/>
-          <w:szCs w:val="28"/>
-          <w:lang w:val="ru-RU"/>
-        </w:rPr>
-        <w:t xml:space="preserve"> положительное число</w:t>
-      </w:r>
-    </w:p>
-    <w:p>
-      <w:pPr>
-        <w:pStyle w:val="a8"/>
-        <w:numPr>
-          <w:ilvl w:val="0"/>
-          <w:numId w:val="14"/>
-        </w:numPr>
-        <w:spacing w:line="360" w:lineRule="auto"/>
-        <w:jc w:val="both"/>
-        <w:rPr>
-          <w:b/>
-          <w:bCs/>
-          <w:sz w:val="28"/>
-          <w:szCs w:val="28"/>
-          <w:lang w:val="ru-RU"/>
-        </w:rPr>
-      </w:pPr>
-      <w:r>
-        <w:rPr>
-          <w:sz w:val="28"/>
-          <w:szCs w:val="28"/>
-          <w:lang w:val="ru-RU"/>
-        </w:rPr>
-        <w:t>Предусмотрена проверка значения месяца на диапазон от 0 до 12</w:t>
       </w:r>
     </w:p>
     <w:p>
@@ -6522,6 +6139,7 @@
           <w:lang w:val="ru-RU"/>
         </w:rPr>
       </w:pPr>
+      <w:bookmarkStart w:id="7" w:name="_Toc90263523"/>
       <w:r>
         <w:rPr>
           <w:sz w:val="32"/>
@@ -6529,21 +6147,21 @@
         </w:rPr>
         <w:t xml:space="preserve">Вариант использования </w:t>
       </w:r>
+      <w:r>
+        <w:rPr>
+          <w:sz w:val="32"/>
+          <w:lang w:val="ru-RU"/>
+        </w:rPr>
+        <w:t>Редактирование таблиц</w:t>
+      </w:r>
+      <w:r>
+        <w:rPr>
+          <w:sz w:val="32"/>
+          <w:lang w:val="ru-RU"/>
+        </w:rPr>
+        <w:t>ы пользователей и заказчиков</w:t>
+      </w:r>
       <w:bookmarkEnd w:id="7"/>
-      <w:r>
-        <w:rPr>
-          <w:sz w:val="32"/>
-          <w:lang w:val="ru-RU"/>
-        </w:rPr>
-        <w:t>Редактирование таблиц</w:t>
-      </w:r>
-      <w:r>
-        <w:rPr>
-          <w:sz w:val="32"/>
-          <w:lang w:val="ru-RU"/>
-        </w:rPr>
-        <w:t>ы пользователей и заказчиков</w:t>
-      </w:r>
     </w:p>
     <w:p>
       <w:pPr>
@@ -6593,6 +6211,7 @@
           <w:ilvl w:val="0"/>
           <w:numId w:val="9"/>
         </w:numPr>
+        <w:ind w:left="0" w:firstLine="0"/>
         <w:rPr>
           <w:sz w:val="28"/>
           <w:szCs w:val="28"/>
@@ -6614,6 +6233,7 @@
           <w:ilvl w:val="0"/>
           <w:numId w:val="9"/>
         </w:numPr>
+        <w:ind w:left="0" w:firstLine="0"/>
         <w:rPr>
           <w:sz w:val="28"/>
           <w:szCs w:val="28"/>
@@ -6636,6 +6256,7 @@
           <w:ilvl w:val="0"/>
           <w:numId w:val="9"/>
         </w:numPr>
+        <w:ind w:left="0" w:firstLine="0"/>
         <w:rPr>
           <w:sz w:val="28"/>
           <w:szCs w:val="28"/>
@@ -6658,6 +6279,7 @@
           <w:ilvl w:val="0"/>
           <w:numId w:val="9"/>
         </w:numPr>
+        <w:ind w:left="0" w:firstLine="0"/>
         <w:rPr>
           <w:sz w:val="28"/>
           <w:szCs w:val="28"/>
@@ -6841,6 +6463,7 @@
           <w:szCs w:val="28"/>
           <w:lang w:val="ru-RU"/>
         </w:rPr>
+        <w:lastRenderedPageBreak/>
         <w:drawing>
           <wp:inline distT="0" distB="0" distL="0" distR="0" wp14:anchorId="7EEB0241" wp14:editId="4001C6CB">
             <wp:extent cx="4452035" cy="2896820"/>
@@ -6909,7 +6532,6 @@
           <w:szCs w:val="28"/>
           <w:lang w:val="ru-RU"/>
         </w:rPr>
-        <w:lastRenderedPageBreak/>
         <w:t>Требования к шаблонам:</w:t>
       </w:r>
     </w:p>
@@ -7118,81 +6740,6 @@
     </w:p>
     <w:p>
       <w:pPr>
-        <w:rPr>
-          <w:b/>
-          <w:bCs/>
-          <w:sz w:val="28"/>
-          <w:szCs w:val="28"/>
-          <w:lang w:val="ru-RU"/>
-        </w:rPr>
-      </w:pPr>
-      <w:r>
-        <w:rPr>
-          <w:b/>
-          <w:bCs/>
-          <w:sz w:val="28"/>
-          <w:szCs w:val="28"/>
-          <w:lang w:val="ru-RU"/>
-        </w:rPr>
-        <w:t>Обработка исключений:</w:t>
-      </w:r>
-    </w:p>
-    <w:p>
-      <w:pPr>
-        <w:pStyle w:val="a8"/>
-        <w:numPr>
-          <w:ilvl w:val="0"/>
-          <w:numId w:val="15"/>
-        </w:numPr>
-        <w:rPr>
-          <w:b/>
-          <w:bCs/>
-          <w:lang w:val="ru-RU"/>
-        </w:rPr>
-      </w:pPr>
-      <w:r>
-        <w:rPr>
-          <w:sz w:val="28"/>
-          <w:szCs w:val="28"/>
-          <w:lang w:val="ru-RU"/>
-        </w:rPr>
-        <w:t xml:space="preserve">Предусмотрена проверка </w:t>
-      </w:r>
-      <w:r>
-        <w:rPr>
-          <w:sz w:val="28"/>
-          <w:szCs w:val="28"/>
-          <w:lang w:val="ru-RU"/>
-        </w:rPr>
-        <w:t xml:space="preserve">ввода </w:t>
-      </w:r>
-      <w:r>
-        <w:rPr>
-          <w:sz w:val="28"/>
-          <w:szCs w:val="28"/>
-          <w:lang w:val="ru-RU"/>
-        </w:rPr>
-        <w:t xml:space="preserve">значения года </w:t>
-      </w:r>
-      <w:r>
-        <w:rPr>
-          <w:sz w:val="28"/>
-          <w:szCs w:val="28"/>
-          <w:lang w:val="ru-RU"/>
-        </w:rPr>
-        <w:t xml:space="preserve">и значения суммарного веса: </w:t>
-      </w:r>
-      <w:r>
-        <w:rPr>
-          <w:sz w:val="28"/>
-          <w:szCs w:val="28"/>
-          <w:lang w:val="ru-RU"/>
-        </w:rPr>
-        <w:t>должны быть положительны</w:t>
-      </w:r>
-    </w:p>
-    <w:p>
-      <w:pPr>
         <w:pStyle w:val="a8"/>
         <w:rPr>
           <w:b/>
@@ -7213,7 +6760,7 @@
           <w:lang w:val="ru-RU"/>
         </w:rPr>
       </w:pPr>
-      <w:bookmarkStart w:id="8" w:name="_Toc85468681"/>
+      <w:bookmarkStart w:id="8" w:name="_Toc90263524"/>
       <w:r>
         <w:rPr>
           <w:sz w:val="32"/>
@@ -7380,18 +6927,29 @@
     <w:p>
       <w:pPr>
         <w:rPr>
-          <w:sz w:val="28"/>
-          <w:szCs w:val="28"/>
-          <w:lang w:val="ru-RU"/>
-        </w:rPr>
-      </w:pPr>
-      <w:r>
-        <w:rPr>
           <w:b/>
           <w:bCs/>
           <w:sz w:val="28"/>
           <w:szCs w:val="28"/>
         </w:rPr>
+      </w:pPr>
+    </w:p>
+    <w:p>
+      <w:pPr>
+        <w:rPr>
+          <w:sz w:val="28"/>
+          <w:szCs w:val="28"/>
+          <w:lang w:val="ru-RU"/>
+        </w:rPr>
+      </w:pPr>
+      <w:r>
+        <w:rPr>
+          <w:b/>
+          <w:bCs/>
+          <w:sz w:val="28"/>
+          <w:szCs w:val="28"/>
+        </w:rPr>
+        <w:lastRenderedPageBreak/>
         <w:t>BPMN</w:t>
       </w:r>
       <w:r>
@@ -7436,7 +6994,6 @@
           <w:sz w:val="28"/>
           <w:szCs w:val="28"/>
         </w:rPr>
-        <w:lastRenderedPageBreak/>
         <w:drawing>
           <wp:inline distT="0" distB="0" distL="0" distR="0" wp14:anchorId="5F12CB48" wp14:editId="39D1E996">
             <wp:extent cx="4804012" cy="3378023"/>
@@ -7714,6 +7271,7 @@
       </w:pPr>
       <w:r>
         <w:rPr>
+          <w:noProof/>
           <w:sz w:val="28"/>
           <w:lang w:val="ru-RU"/>
         </w:rPr>
@@ -7765,7 +7323,7 @@
         </w:rPr>
       </w:pPr>
       <w:bookmarkStart w:id="9" w:name="_Анализ_влияния_погрешности"/>
-      <w:bookmarkStart w:id="10" w:name="_Toc85468682"/>
+      <w:bookmarkStart w:id="10" w:name="_Toc90263525"/>
       <w:bookmarkEnd w:id="9"/>
       <w:r>
         <w:rPr>
@@ -7774,14 +7332,14 @@
         </w:rPr>
         <w:t xml:space="preserve">Вариант использования </w:t>
       </w:r>
+      <w:r>
+        <w:rPr>
+          <w:sz w:val="32"/>
+          <w:lang w:val="ru-RU"/>
+        </w:rPr>
+        <w:t>Оформление товара для внешнего пользователя</w:t>
+      </w:r>
       <w:bookmarkEnd w:id="10"/>
-      <w:r>
-        <w:rPr>
-          <w:sz w:val="32"/>
-          <w:lang w:val="ru-RU"/>
-        </w:rPr>
-        <w:t>Оформление товара для внешнего пользователя</w:t>
-      </w:r>
     </w:p>
     <w:p>
       <w:pPr>
@@ -7955,6 +7513,27 @@
         </w:rPr>
         <w:t>товары</w:t>
       </w:r>
+    </w:p>
+    <w:p>
+      <w:pPr>
+        <w:ind w:firstLine="720"/>
+        <w:rPr>
+          <w:rStyle w:val="markedcontent"/>
+          <w:sz w:val="28"/>
+          <w:szCs w:val="28"/>
+          <w:lang w:val="ru-RU"/>
+        </w:rPr>
+      </w:pPr>
+      <w:r>
+        <w:rPr>
+          <w:rStyle w:val="markedcontent"/>
+          <w:sz w:val="28"/>
+          <w:szCs w:val="28"/>
+          <w:lang w:val="ru-RU"/>
+        </w:rPr>
+        <w:lastRenderedPageBreak/>
+        <w:t>5а. Предусмотрена проверка на оформление товара: товаров должно быть больше 0</w:t>
+      </w:r>
       <w:r>
         <w:rPr>
           <w:sz w:val="28"/>
@@ -8001,7 +7580,6 @@
           <w:sz w:val="28"/>
           <w:szCs w:val="28"/>
         </w:rPr>
-        <w:lastRenderedPageBreak/>
         <w:t>BPMN</w:t>
       </w:r>
       <w:r>
@@ -8056,10 +7634,10 @@
           <w:lang w:val="ru-RU"/>
         </w:rPr>
         <w:drawing>
-          <wp:inline distT="0" distB="0" distL="0" distR="0" wp14:anchorId="0A41FD3D" wp14:editId="1DB3A04A">
-            <wp:extent cx="7039618" cy="2406701"/>
-            <wp:effectExtent l="0" t="0" r="8890" b="0"/>
-            <wp:docPr id="11" name="Рисунок 11"/>
+          <wp:inline distT="0" distB="0" distL="0" distR="0" wp14:anchorId="2E66DBC9" wp14:editId="5920CC5D">
+            <wp:extent cx="6976566" cy="2504661"/>
+            <wp:effectExtent l="0" t="0" r="0" b="0"/>
+            <wp:docPr id="3" name="Рисунок 3"/>
             <wp:cNvGraphicFramePr>
               <a:graphicFrameLocks xmlns:a="http://schemas.openxmlformats.org/drawingml/2006/main" noChangeAspect="1"/>
             </wp:cNvGraphicFramePr>
@@ -8088,7 +7666,7 @@
                   <pic:spPr bwMode="auto">
                     <a:xfrm>
                       <a:off x="0" y="0"/>
-                      <a:ext cx="7047021" cy="2409232"/>
+                      <a:ext cx="6995230" cy="2511362"/>
                     </a:xfrm>
                     <a:prstGeom prst="rect">
                       <a:avLst/>
@@ -8150,23 +7728,7 @@
           <w:szCs w:val="28"/>
           <w:lang w:val="ru-RU"/>
         </w:rPr>
-        <w:t>Форма ввода параметров:</w:t>
-      </w:r>
-      <w:r>
-        <w:rPr>
-          <w:sz w:val="28"/>
-          <w:szCs w:val="28"/>
-          <w:lang w:val="ru-RU"/>
-        </w:rPr>
-        <w:t xml:space="preserve"> заказчика, сотрудника, машину</w:t>
-      </w:r>
-      <w:r>
-        <w:rPr>
-          <w:sz w:val="28"/>
-          <w:szCs w:val="28"/>
-          <w:lang w:val="ru-RU"/>
-        </w:rPr>
-        <w:t>.</w:t>
+        <w:t>Форма ввода параметров: заказчика, сотрудника, машину.</w:t>
       </w:r>
     </w:p>
     <w:p>
@@ -8239,23 +7801,7 @@
           <w:szCs w:val="28"/>
           <w:lang w:val="ru-RU"/>
         </w:rPr>
-        <w:t xml:space="preserve">Текстовое поле для ввода </w:t>
-      </w:r>
-      <w:r>
-        <w:rPr>
-          <w:sz w:val="28"/>
-          <w:szCs w:val="28"/>
-          <w:lang w:val="ru-RU"/>
-        </w:rPr>
-        <w:t>заказчика</w:t>
-      </w:r>
-      <w:r>
-        <w:rPr>
-          <w:sz w:val="28"/>
-          <w:szCs w:val="28"/>
-          <w:lang w:val="ru-RU"/>
-        </w:rPr>
-        <w:t>;</w:t>
+        <w:t>Текстовое поле для ввода заказчика;</w:t>
       </w:r>
     </w:p>
     <w:p>
@@ -8277,23 +7823,7 @@
           <w:szCs w:val="28"/>
           <w:lang w:val="ru-RU"/>
         </w:rPr>
-        <w:t xml:space="preserve">Текстовое поле для ввода </w:t>
-      </w:r>
-      <w:r>
-        <w:rPr>
-          <w:sz w:val="28"/>
-          <w:szCs w:val="28"/>
-          <w:lang w:val="ru-RU"/>
-        </w:rPr>
-        <w:t>сотрудника</w:t>
-      </w:r>
-      <w:r>
-        <w:rPr>
-          <w:sz w:val="28"/>
-          <w:szCs w:val="28"/>
-          <w:lang w:val="ru-RU"/>
-        </w:rPr>
-        <w:t>;</w:t>
+        <w:t>Текстовое поле для ввода сотрудника;</w:t>
       </w:r>
     </w:p>
     <w:p>
@@ -8402,34 +7932,26 @@
     </w:p>
     <w:p>
       <w:pPr>
-        <w:pStyle w:val="7"/>
+        <w:pStyle w:val="1"/>
+        <w:spacing w:before="0" w:line="360" w:lineRule="auto"/>
         <w:jc w:val="center"/>
         <w:rPr>
-          <w:rFonts w:ascii="Times New Roman" w:hAnsi="Times New Roman" w:cs="Times New Roman"/>
-          <w:b/>
+          <w:lang w:val="ru-RU"/>
+        </w:rPr>
+      </w:pPr>
+      <w:bookmarkStart w:id="11" w:name="_Toc90263526"/>
+      <w:r>
+        <w:rPr>
           <w:bCs/>
-          <w:i w:val="0"/>
-          <w:iCs w:val="0"/>
           <w:color w:val="000000" w:themeColor="text1"/>
           <w:sz w:val="32"/>
           <w:szCs w:val="32"/>
           <w:lang w:val="ru-RU"/>
         </w:rPr>
-      </w:pPr>
-      <w:r>
-        <w:rPr>
-          <w:rFonts w:ascii="Times New Roman" w:hAnsi="Times New Roman" w:cs="Times New Roman"/>
-          <w:b/>
-          <w:bCs/>
-          <w:i w:val="0"/>
-          <w:iCs w:val="0"/>
-          <w:color w:val="000000" w:themeColor="text1"/>
-          <w:sz w:val="32"/>
-          <w:szCs w:val="32"/>
-          <w:lang w:val="ru-RU"/>
-        </w:rPr>
+        <w:lastRenderedPageBreak/>
         <w:t>Логическая модель базы данных</w:t>
       </w:r>
+      <w:bookmarkEnd w:id="11"/>
     </w:p>
     <w:p>
       <w:pPr>
@@ -8440,13 +7962,12 @@
       <w:r>
         <w:rPr>
           <w:noProof/>
-          <w:lang w:val="ru-RU"/>
         </w:rPr>
         <w:drawing>
-          <wp:inline distT="0" distB="0" distL="0" distR="0" wp14:anchorId="32CDA642" wp14:editId="34CDAECD">
-            <wp:extent cx="4233910" cy="4140403"/>
-            <wp:effectExtent l="0" t="0" r="0" b="0"/>
-            <wp:docPr id="7" name="Рисунок 7"/>
+          <wp:inline distT="0" distB="0" distL="0" distR="0" wp14:anchorId="172EFB3B" wp14:editId="1BBA3E3F">
+            <wp:extent cx="6296660" cy="5257800"/>
+            <wp:effectExtent l="0" t="0" r="8890" b="0"/>
+            <wp:docPr id="1" name="Рисунок 1"/>
             <wp:cNvGraphicFramePr>
               <a:graphicFrameLocks xmlns:a="http://schemas.openxmlformats.org/drawingml/2006/main" noChangeAspect="1"/>
             </wp:cNvGraphicFramePr>
@@ -8458,7 +7979,13 @@
                     <pic:cNvPicPr/>
                   </pic:nvPicPr>
                   <pic:blipFill>
-                    <a:blip r:embed="rId21"/>
+                    <a:blip r:embed="rId21">
+                      <a:extLst>
+                        <a:ext uri="{96DAC541-7B7A-43D3-8B79-37D633B846F1}">
+                          <asvg:svgBlip xmlns:asvg="http://schemas.microsoft.com/office/drawing/2016/SVG/main" r:embed="rId22"/>
+                        </a:ext>
+                      </a:extLst>
+                    </a:blip>
                     <a:stretch>
                       <a:fillRect/>
                     </a:stretch>
@@ -8466,7 +7993,7 @@
                   <pic:spPr>
                     <a:xfrm>
                       <a:off x="0" y="0"/>
-                      <a:ext cx="4264946" cy="4170753"/>
+                      <a:ext cx="6296660" cy="5257800"/>
                     </a:xfrm>
                     <a:prstGeom prst="rect">
                       <a:avLst/>
@@ -8483,7 +8010,6 @@
       <w:pPr>
         <w:pStyle w:val="1"/>
         <w:spacing w:before="0" w:line="360" w:lineRule="auto"/>
-        <w:ind w:left="993"/>
         <w:jc w:val="center"/>
         <w:rPr>
           <w:color w:val="000000" w:themeColor="text1"/>
@@ -8492,7 +8018,6 @@
           <w:lang w:val="ru-RU"/>
         </w:rPr>
       </w:pPr>
-      <w:bookmarkStart w:id="11" w:name="_Toc85468683"/>
       <w:r>
         <w:rPr>
           <w:color w:val="000000" w:themeColor="text1"/>
@@ -8500,31 +8025,107 @@
           <w:szCs w:val="32"/>
           <w:lang w:val="ru-RU"/>
         </w:rPr>
-        <w:lastRenderedPageBreak/>
+        <w:t xml:space="preserve"> </w:t>
+      </w:r>
+      <w:bookmarkStart w:id="12" w:name="_Hlk90263489"/>
+      <w:bookmarkStart w:id="13" w:name="_Toc90263527"/>
+      <w:r>
+        <w:rPr>
+          <w:color w:val="000000" w:themeColor="text1"/>
+          <w:sz w:val="32"/>
+          <w:szCs w:val="32"/>
+          <w:lang w:val="ru-RU"/>
+        </w:rPr>
         <w:t>Заключение</w:t>
       </w:r>
-      <w:bookmarkEnd w:id="11"/>
-    </w:p>
-    <w:p>
-      <w:pPr>
-        <w:pStyle w:val="1"/>
-        <w:spacing w:before="0" w:line="360" w:lineRule="auto"/>
-        <w:ind w:left="993"/>
-        <w:jc w:val="center"/>
-        <w:rPr>
-          <w:sz w:val="32"/>
-          <w:lang w:val="ru-RU"/>
-        </w:rPr>
-      </w:pPr>
-      <w:bookmarkStart w:id="12" w:name="_Toc85468684"/>
-      <w:r>
-        <w:rPr>
-          <w:sz w:val="32"/>
-          <w:lang w:val="ru-RU"/>
-        </w:rPr>
-        <w:t>Список использованной литературы</w:t>
-      </w:r>
-      <w:bookmarkEnd w:id="12"/>
+      <w:bookmarkEnd w:id="13"/>
+    </w:p>
+    <w:bookmarkEnd w:id="12"/>
+    <w:p>
+      <w:pPr>
+        <w:pStyle w:val="ac"/>
+        <w:rPr>
+          <w:sz w:val="28"/>
+          <w:szCs w:val="28"/>
+        </w:rPr>
+      </w:pPr>
+      <w:r>
+        <w:rPr>
+          <w:sz w:val="28"/>
+          <w:szCs w:val="28"/>
+        </w:rPr>
+        <w:t>Разработана информационная систем для</w:t>
+      </w:r>
+      <w:r>
+        <w:rPr>
+          <w:sz w:val="28"/>
+          <w:szCs w:val="28"/>
+        </w:rPr>
+        <w:t xml:space="preserve"> конечны</w:t>
+      </w:r>
+      <w:r>
+        <w:rPr>
+          <w:sz w:val="28"/>
+          <w:szCs w:val="28"/>
+        </w:rPr>
+        <w:t>х</w:t>
+      </w:r>
+      <w:r>
+        <w:rPr>
+          <w:sz w:val="28"/>
+          <w:szCs w:val="28"/>
+        </w:rPr>
+        <w:t xml:space="preserve"> пользовател</w:t>
+      </w:r>
+      <w:r>
+        <w:rPr>
+          <w:sz w:val="28"/>
+          <w:szCs w:val="28"/>
+        </w:rPr>
+        <w:t>ей</w:t>
+      </w:r>
+      <w:r>
+        <w:rPr>
+          <w:sz w:val="28"/>
+          <w:szCs w:val="28"/>
+        </w:rPr>
+        <w:t>, составлен</w:t>
+      </w:r>
+      <w:r>
+        <w:rPr>
+          <w:sz w:val="28"/>
+          <w:szCs w:val="28"/>
+        </w:rPr>
+        <w:t>ы</w:t>
+      </w:r>
+      <w:r>
+        <w:rPr>
+          <w:sz w:val="28"/>
+          <w:szCs w:val="28"/>
+        </w:rPr>
+        <w:t xml:space="preserve"> UML диаграмма</w:t>
+      </w:r>
+      <w:r>
+        <w:rPr>
+          <w:sz w:val="28"/>
+          <w:szCs w:val="28"/>
+        </w:rPr>
+        <w:t xml:space="preserve"> для каждого варианта использования</w:t>
+      </w:r>
+      <w:r>
+        <w:rPr>
+          <w:sz w:val="28"/>
+          <w:szCs w:val="28"/>
+        </w:rPr>
+        <w:t>. Представлена структура базы данных</w:t>
+      </w:r>
+      <w:r>
+        <w:rPr>
+          <w:sz w:val="28"/>
+          <w:szCs w:val="28"/>
+        </w:rPr>
+        <w:t>.</w:t>
+      </w:r>
     </w:p>
     <w:p>
       <w:pPr>
@@ -8546,12 +8147,14 @@
       </w:pPr>
     </w:p>
     <w:sectPr>
-      <w:headerReference w:type="default" r:id="rId22"/>
-      <w:footerReference w:type="default" r:id="rId23"/>
+      <w:headerReference w:type="default" r:id="rId23"/>
+      <w:footerReference w:type="default" r:id="rId24"/>
       <w:pgSz w:w="11900" w:h="16840"/>
       <w:pgMar w:top="1134" w:right="850" w:bottom="1134" w:left="1134" w:header="708" w:footer="708" w:gutter="0"/>
       <w:pgNumType w:start="1"/>
       <w:cols w:space="720"/>
+      <w:titlePg/>
+      <w:docGrid w:linePitch="326"/>
     </w:sectPr>
   </w:body>
 </w:document>
@@ -11011,6 +10614,7 @@
   </w:style>
   <w:style w:type="character" w:styleId="a4">
     <w:name w:val="Hyperlink"/>
+    <w:uiPriority w:val="99"/>
     <w:rPr>
       <w:u w:val="single"/>
     </w:rPr>
@@ -11240,6 +10844,54 @@
       <w:i/>
       <w:iCs/>
       <w:color w:val="243F60" w:themeColor="accent1" w:themeShade="7F"/>
+      <w:lang w:eastAsia="en-US"/>
+    </w:rPr>
+  </w:style>
+  <w:style w:type="paragraph" w:styleId="af0">
+    <w:name w:val="header"/>
+    <w:basedOn w:val="a"/>
+    <w:link w:val="af1"/>
+    <w:uiPriority w:val="99"/>
+    <w:unhideWhenUsed/>
+    <w:rsid w:val="006E3F1C"/>
+    <w:pPr>
+      <w:tabs>
+        <w:tab w:val="center" w:pos="4677"/>
+        <w:tab w:val="right" w:pos="9355"/>
+      </w:tabs>
+    </w:pPr>
+  </w:style>
+  <w:style w:type="character" w:customStyle="1" w:styleId="af1">
+    <w:name w:val="Верхний колонтитул Знак"/>
+    <w:basedOn w:val="a0"/>
+    <w:link w:val="af0"/>
+    <w:uiPriority w:val="99"/>
+    <w:rsid w:val="006E3F1C"/>
+    <w:rPr>
+      <w:lang w:eastAsia="en-US"/>
+    </w:rPr>
+  </w:style>
+  <w:style w:type="paragraph" w:styleId="af2">
+    <w:name w:val="footer"/>
+    <w:basedOn w:val="a"/>
+    <w:link w:val="af3"/>
+    <w:uiPriority w:val="99"/>
+    <w:unhideWhenUsed/>
+    <w:rsid w:val="006E3F1C"/>
+    <w:pPr>
+      <w:tabs>
+        <w:tab w:val="center" w:pos="4677"/>
+        <w:tab w:val="right" w:pos="9355"/>
+      </w:tabs>
+    </w:pPr>
+  </w:style>
+  <w:style w:type="character" w:customStyle="1" w:styleId="af3">
+    <w:name w:val="Нижний колонтитул Знак"/>
+    <w:basedOn w:val="a0"/>
+    <w:link w:val="af2"/>
+    <w:uiPriority w:val="99"/>
+    <w:rsid w:val="006E3F1C"/>
+    <w:rPr>
       <w:lang w:eastAsia="en-US"/>
     </w:rPr>
   </w:style>

</xml_diff>